<commit_message>
Updating the conclusion and group work section
</commit_message>
<xml_diff>
--- a/docs/Deliverables/InProgress/D.1_Inception.docx
+++ b/docs/Deliverables/InProgress/D.1_Inception.docx
@@ -984,21 +984,7 @@
           <w:rFonts w:asciiTheme="majorHAnsi" w:hAnsiTheme="majorHAnsi" w:cstheme="majorHAnsi"/>
           <w:sz w:val="24"/>
         </w:rPr>
-        <w:t>Q2: Do you have a lot time to be playing these games without messing with your priorities</w:t>
-      </w:r>
-      <w:r>
-        <w:rPr>
-          <w:rFonts w:asciiTheme="majorHAnsi" w:hAnsiTheme="majorHAnsi" w:cstheme="majorHAnsi"/>
-          <w:sz w:val="24"/>
-        </w:rPr>
-        <w:t>, please explain</w:t>
-      </w:r>
-      <w:r>
-        <w:rPr>
-          <w:rFonts w:asciiTheme="majorHAnsi" w:hAnsiTheme="majorHAnsi" w:cstheme="majorHAnsi"/>
-          <w:sz w:val="24"/>
-        </w:rPr>
-        <w:t>?</w:t>
+        <w:t>Q2: Do you have a lot time to be playing these games without messing with your priorities, please explain?</w:t>
       </w:r>
     </w:p>
     <w:p>
@@ -1061,21 +1047,7 @@
           <w:rFonts w:asciiTheme="majorHAnsi" w:hAnsiTheme="majorHAnsi" w:cstheme="majorHAnsi"/>
           <w:sz w:val="24"/>
         </w:rPr>
-        <w:t>Q3: After reading through our project introduction do you believe this bot could benefit individuals in your situation</w:t>
-      </w:r>
-      <w:r>
-        <w:rPr>
-          <w:rFonts w:asciiTheme="majorHAnsi" w:hAnsiTheme="majorHAnsi" w:cstheme="majorHAnsi"/>
-          <w:sz w:val="24"/>
-        </w:rPr>
-        <w:t>, explain</w:t>
-      </w:r>
-      <w:r>
-        <w:rPr>
-          <w:rFonts w:asciiTheme="majorHAnsi" w:hAnsiTheme="majorHAnsi" w:cstheme="majorHAnsi"/>
-          <w:sz w:val="24"/>
-        </w:rPr>
-        <w:t>?</w:t>
+        <w:t>Q3: After reading through our project introduction do you believe this bot could benefit individuals in your situation, explain?</w:t>
       </w:r>
     </w:p>
     <w:p>
@@ -1125,6 +1097,39 @@
       <w:pPr>
         <w:pStyle w:val="ListParagraph"/>
         <w:numPr>
+          <w:ilvl w:val="3"/>
+          <w:numId w:val="1"/>
+        </w:numPr>
+        <w:rPr>
+          <w:rFonts w:asciiTheme="majorHAnsi" w:hAnsiTheme="majorHAnsi" w:cstheme="majorHAnsi"/>
+          <w:sz w:val="24"/>
+        </w:rPr>
+      </w:pPr>
+      <w:r>
+        <w:rPr>
+          <w:rFonts w:asciiTheme="majorHAnsi" w:hAnsiTheme="majorHAnsi" w:cstheme="majorHAnsi"/>
+          <w:sz w:val="24"/>
+        </w:rPr>
+        <w:t>Conclusions: He thinks this would be a good software to develop because he doesn’t have all the time in the world to play the boring parts and wants the nostalgia of playing the fun parts again like he did in his childhood.</w:t>
+      </w:r>
+    </w:p>
+    <w:p>
+      <w:pPr>
+        <w:pStyle w:val="ListParagraph"/>
+        <w:numPr>
+          <w:ilvl w:val="2"/>
+          <w:numId w:val="1"/>
+        </w:numPr>
+        <w:rPr>
+          <w:rFonts w:asciiTheme="majorHAnsi" w:hAnsiTheme="majorHAnsi" w:cstheme="majorHAnsi"/>
+          <w:sz w:val="24"/>
+        </w:rPr>
+      </w:pPr>
+    </w:p>
+    <w:p>
+      <w:pPr>
+        <w:pStyle w:val="ListParagraph"/>
+        <w:numPr>
           <w:ilvl w:val="0"/>
           <w:numId w:val="1"/>
         </w:numPr>
@@ -1153,139 +1158,181 @@
           <w:sz w:val="24"/>
         </w:rPr>
       </w:pPr>
+    </w:p>
+    <w:p>
+      <w:pPr>
+        <w:pStyle w:val="ListParagraph"/>
+        <w:numPr>
+          <w:ilvl w:val="0"/>
+          <w:numId w:val="1"/>
+        </w:numPr>
+        <w:rPr>
+          <w:rFonts w:asciiTheme="majorHAnsi" w:hAnsiTheme="majorHAnsi" w:cstheme="majorHAnsi"/>
+          <w:sz w:val="24"/>
+        </w:rPr>
+      </w:pPr>
+      <w:r>
+        <w:rPr>
+          <w:rFonts w:asciiTheme="majorHAnsi" w:hAnsiTheme="majorHAnsi" w:cstheme="majorHAnsi"/>
+          <w:sz w:val="24"/>
+        </w:rPr>
+        <w:t>Group participation</w:t>
+      </w:r>
+    </w:p>
+    <w:p>
+      <w:pPr>
+        <w:ind w:left="720"/>
+        <w:rPr>
+          <w:rFonts w:asciiTheme="majorHAnsi" w:hAnsiTheme="majorHAnsi" w:cstheme="majorHAnsi"/>
+          <w:sz w:val="24"/>
+        </w:rPr>
+      </w:pPr>
+      <w:r>
+        <w:rPr>
+          <w:rFonts w:asciiTheme="majorHAnsi" w:hAnsiTheme="majorHAnsi" w:cstheme="majorHAnsi"/>
+          <w:sz w:val="24"/>
+        </w:rPr>
+        <w:t>Tanner Massahos –</w:t>
+      </w:r>
+      <w:r>
+        <w:rPr>
+          <w:rFonts w:asciiTheme="majorHAnsi" w:hAnsiTheme="majorHAnsi" w:cstheme="majorHAnsi"/>
+          <w:sz w:val="24"/>
+        </w:rPr>
+        <w:t xml:space="preserve"> Drafted up the document design, title page, and conducted 2 interviews (25%)</w:t>
+      </w:r>
+    </w:p>
+    <w:p>
+      <w:pPr>
+        <w:ind w:left="720"/>
+        <w:rPr>
+          <w:rFonts w:asciiTheme="majorHAnsi" w:hAnsiTheme="majorHAnsi" w:cstheme="majorHAnsi"/>
+          <w:sz w:val="24"/>
+        </w:rPr>
+      </w:pPr>
+      <w:r>
+        <w:rPr>
+          <w:rFonts w:asciiTheme="majorHAnsi" w:hAnsiTheme="majorHAnsi" w:cstheme="majorHAnsi"/>
+          <w:sz w:val="24"/>
+        </w:rPr>
+        <w:t>Joseph Remy –</w:t>
+      </w:r>
+      <w:r>
+        <w:rPr>
+          <w:rFonts w:asciiTheme="majorHAnsi" w:hAnsiTheme="majorHAnsi" w:cstheme="majorHAnsi"/>
+          <w:sz w:val="24"/>
+        </w:rPr>
+        <w:t xml:space="preserve"> Conducted the 2 interviews (18.75%)</w:t>
+      </w:r>
+    </w:p>
+    <w:p>
+      <w:pPr>
+        <w:ind w:left="720"/>
+        <w:rPr>
+          <w:rFonts w:asciiTheme="majorHAnsi" w:hAnsiTheme="majorHAnsi" w:cstheme="majorHAnsi"/>
+          <w:sz w:val="24"/>
+        </w:rPr>
+      </w:pPr>
+      <w:r>
+        <w:rPr>
+          <w:rFonts w:asciiTheme="majorHAnsi" w:hAnsiTheme="majorHAnsi" w:cstheme="majorHAnsi"/>
+          <w:sz w:val="24"/>
+        </w:rPr>
+        <w:t xml:space="preserve">Julian Bell – </w:t>
+      </w:r>
+      <w:r>
+        <w:rPr>
+          <w:rFonts w:asciiTheme="majorHAnsi" w:hAnsiTheme="majorHAnsi" w:cstheme="majorHAnsi"/>
+          <w:sz w:val="24"/>
+        </w:rPr>
+        <w:t>Conducted the 2 interviews (18.75%)</w:t>
+      </w:r>
+    </w:p>
+    <w:p>
+      <w:pPr>
+        <w:ind w:left="720"/>
+        <w:rPr>
+          <w:rFonts w:asciiTheme="majorHAnsi" w:hAnsiTheme="majorHAnsi" w:cstheme="majorHAnsi"/>
+          <w:sz w:val="24"/>
+        </w:rPr>
+      </w:pPr>
+      <w:r>
+        <w:rPr>
+          <w:rFonts w:asciiTheme="majorHAnsi" w:hAnsiTheme="majorHAnsi" w:cstheme="majorHAnsi"/>
+          <w:sz w:val="24"/>
+        </w:rPr>
+        <w:t xml:space="preserve">Tyler </w:t>
+      </w:r>
+      <w:proofErr w:type="spellStart"/>
+      <w:r>
+        <w:rPr>
+          <w:rFonts w:asciiTheme="majorHAnsi" w:hAnsiTheme="majorHAnsi" w:cstheme="majorHAnsi"/>
+          <w:sz w:val="24"/>
+        </w:rPr>
+        <w:t>Boice</w:t>
+      </w:r>
+      <w:proofErr w:type="spellEnd"/>
+      <w:r>
+        <w:rPr>
+          <w:rFonts w:asciiTheme="majorHAnsi" w:hAnsiTheme="majorHAnsi" w:cstheme="majorHAnsi"/>
+          <w:sz w:val="24"/>
+        </w:rPr>
+        <w:t xml:space="preserve"> –</w:t>
+      </w:r>
+      <w:r>
+        <w:rPr>
+          <w:rFonts w:asciiTheme="majorHAnsi" w:hAnsiTheme="majorHAnsi" w:cstheme="majorHAnsi"/>
+          <w:sz w:val="24"/>
+        </w:rPr>
+        <w:t xml:space="preserve"> Conducted the 2 interviews (18.75%)</w:t>
+      </w:r>
+    </w:p>
+    <w:p>
+      <w:pPr>
+        <w:ind w:left="1440" w:hanging="720"/>
+        <w:rPr>
+          <w:rFonts w:asciiTheme="majorHAnsi" w:hAnsiTheme="majorHAnsi" w:cstheme="majorHAnsi"/>
+          <w:sz w:val="24"/>
+        </w:rPr>
+      </w:pPr>
+      <w:r>
+        <w:rPr>
+          <w:rFonts w:asciiTheme="majorHAnsi" w:hAnsiTheme="majorHAnsi" w:cstheme="majorHAnsi"/>
+          <w:sz w:val="24"/>
+        </w:rPr>
+        <w:t xml:space="preserve">Chase </w:t>
+      </w:r>
+      <w:proofErr w:type="spellStart"/>
+      <w:r>
+        <w:rPr>
+          <w:rFonts w:asciiTheme="majorHAnsi" w:hAnsiTheme="majorHAnsi" w:cstheme="majorHAnsi"/>
+          <w:sz w:val="24"/>
+        </w:rPr>
+        <w:t>Mosteller</w:t>
+      </w:r>
+      <w:proofErr w:type="spellEnd"/>
+      <w:r>
+        <w:rPr>
+          <w:rFonts w:asciiTheme="majorHAnsi" w:hAnsiTheme="majorHAnsi" w:cstheme="majorHAnsi"/>
+          <w:sz w:val="24"/>
+        </w:rPr>
+        <w:t xml:space="preserve"> –</w:t>
+      </w:r>
+      <w:r>
+        <w:rPr>
+          <w:rFonts w:asciiTheme="majorHAnsi" w:hAnsiTheme="majorHAnsi" w:cstheme="majorHAnsi"/>
+          <w:sz w:val="24"/>
+        </w:rPr>
+        <w:t xml:space="preserve"> Conducted the 2 interviews </w:t>
+      </w:r>
       <w:bookmarkStart w:id="0" w:name="_GoBack"/>
       <w:bookmarkEnd w:id="0"/>
-    </w:p>
-    <w:p>
-      <w:pPr>
-        <w:pStyle w:val="ListParagraph"/>
-        <w:numPr>
-          <w:ilvl w:val="0"/>
-          <w:numId w:val="1"/>
-        </w:numPr>
-        <w:rPr>
-          <w:rFonts w:asciiTheme="majorHAnsi" w:hAnsiTheme="majorHAnsi" w:cstheme="majorHAnsi"/>
-          <w:sz w:val="24"/>
-        </w:rPr>
-      </w:pPr>
-      <w:r>
-        <w:rPr>
-          <w:rFonts w:asciiTheme="majorHAnsi" w:hAnsiTheme="majorHAnsi" w:cstheme="majorHAnsi"/>
-          <w:sz w:val="24"/>
-        </w:rPr>
-        <w:t>Group participation</w:t>
-      </w:r>
-    </w:p>
-    <w:p>
-      <w:pPr>
-        <w:ind w:left="720"/>
-        <w:rPr>
-          <w:rFonts w:asciiTheme="majorHAnsi" w:hAnsiTheme="majorHAnsi" w:cstheme="majorHAnsi"/>
-          <w:sz w:val="24"/>
-        </w:rPr>
-      </w:pPr>
-      <w:r>
-        <w:rPr>
-          <w:rFonts w:asciiTheme="majorHAnsi" w:hAnsiTheme="majorHAnsi" w:cstheme="majorHAnsi"/>
-          <w:sz w:val="24"/>
-        </w:rPr>
-        <w:t>Tanner Massahos –</w:t>
-      </w:r>
-    </w:p>
-    <w:p>
-      <w:pPr>
-        <w:ind w:left="720"/>
-        <w:rPr>
-          <w:rFonts w:asciiTheme="majorHAnsi" w:hAnsiTheme="majorHAnsi" w:cstheme="majorHAnsi"/>
-          <w:sz w:val="24"/>
-        </w:rPr>
-      </w:pPr>
-      <w:r>
-        <w:rPr>
-          <w:rFonts w:asciiTheme="majorHAnsi" w:hAnsiTheme="majorHAnsi" w:cstheme="majorHAnsi"/>
-          <w:sz w:val="24"/>
-        </w:rPr>
-        <w:t>Joseph Remy –</w:t>
-      </w:r>
-    </w:p>
-    <w:p>
-      <w:pPr>
-        <w:ind w:left="720"/>
-        <w:rPr>
-          <w:rFonts w:asciiTheme="majorHAnsi" w:hAnsiTheme="majorHAnsi" w:cstheme="majorHAnsi"/>
-          <w:sz w:val="24"/>
-        </w:rPr>
-      </w:pPr>
-      <w:r>
-        <w:rPr>
-          <w:rFonts w:asciiTheme="majorHAnsi" w:hAnsiTheme="majorHAnsi" w:cstheme="majorHAnsi"/>
-          <w:sz w:val="24"/>
-        </w:rPr>
-        <w:t xml:space="preserve">Julian Bell – </w:t>
-      </w:r>
-    </w:p>
-    <w:p>
-      <w:pPr>
-        <w:ind w:left="720"/>
-        <w:rPr>
-          <w:rFonts w:asciiTheme="majorHAnsi" w:hAnsiTheme="majorHAnsi" w:cstheme="majorHAnsi"/>
-          <w:sz w:val="24"/>
-        </w:rPr>
-      </w:pPr>
-      <w:r>
-        <w:rPr>
-          <w:rFonts w:asciiTheme="majorHAnsi" w:hAnsiTheme="majorHAnsi" w:cstheme="majorHAnsi"/>
-          <w:sz w:val="24"/>
-        </w:rPr>
-        <w:t xml:space="preserve">Tyler </w:t>
-      </w:r>
-      <w:proofErr w:type="spellStart"/>
-      <w:r>
-        <w:rPr>
-          <w:rFonts w:asciiTheme="majorHAnsi" w:hAnsiTheme="majorHAnsi" w:cstheme="majorHAnsi"/>
-          <w:sz w:val="24"/>
-        </w:rPr>
-        <w:t>Boice</w:t>
-      </w:r>
-      <w:proofErr w:type="spellEnd"/>
-      <w:r>
-        <w:rPr>
-          <w:rFonts w:asciiTheme="majorHAnsi" w:hAnsiTheme="majorHAnsi" w:cstheme="majorHAnsi"/>
-          <w:sz w:val="24"/>
-        </w:rPr>
-        <w:t xml:space="preserve"> –</w:t>
-      </w:r>
-    </w:p>
-    <w:p>
-      <w:pPr>
-        <w:ind w:left="720"/>
-        <w:rPr>
-          <w:rFonts w:asciiTheme="majorHAnsi" w:hAnsiTheme="majorHAnsi" w:cstheme="majorHAnsi"/>
-          <w:sz w:val="24"/>
-        </w:rPr>
-      </w:pPr>
-      <w:r>
-        <w:rPr>
-          <w:rFonts w:asciiTheme="majorHAnsi" w:hAnsiTheme="majorHAnsi" w:cstheme="majorHAnsi"/>
-          <w:sz w:val="24"/>
-        </w:rPr>
-        <w:t xml:space="preserve">Chase </w:t>
-      </w:r>
-      <w:proofErr w:type="spellStart"/>
-      <w:r>
-        <w:rPr>
-          <w:rFonts w:asciiTheme="majorHAnsi" w:hAnsiTheme="majorHAnsi" w:cstheme="majorHAnsi"/>
-          <w:sz w:val="24"/>
-        </w:rPr>
-        <w:t>Mosteller</w:t>
-      </w:r>
-      <w:proofErr w:type="spellEnd"/>
-      <w:r>
-        <w:rPr>
-          <w:rFonts w:asciiTheme="majorHAnsi" w:hAnsiTheme="majorHAnsi" w:cstheme="majorHAnsi"/>
-          <w:sz w:val="24"/>
-        </w:rPr>
-        <w:t xml:space="preserve"> –</w:t>
+      <w:r>
+        <w:rPr>
+          <w:rFonts w:asciiTheme="majorHAnsi" w:hAnsiTheme="majorHAnsi" w:cstheme="majorHAnsi"/>
+          <w:sz w:val="24"/>
+        </w:rPr>
+        <w:t>(18.75%)</w:t>
       </w:r>
     </w:p>
     <w:p>
@@ -1496,7 +1543,7 @@
               <w:rFonts w:asciiTheme="majorHAnsi" w:hAnsiTheme="majorHAnsi" w:cstheme="majorHAnsi"/>
               <w:noProof/>
             </w:rPr>
-            <w:t>2</w:t>
+            <w:t>1</w:t>
           </w:r>
           <w:r>
             <w:rPr>
@@ -2132,6 +2179,17 @@
       <w:u w:val="single"/>
     </w:rPr>
   </w:style>
+  <w:style w:type="character" w:styleId="Emphasis">
+    <w:name w:val="Emphasis"/>
+    <w:basedOn w:val="DefaultParagraphFont"/>
+    <w:uiPriority w:val="20"/>
+    <w:qFormat/>
+    <w:rsid w:val="00C06977"/>
+    <w:rPr>
+      <w:i/>
+      <w:iCs/>
+    </w:rPr>
+  </w:style>
 </w:styles>
 </file>
 

</xml_diff>